<commit_message>
updated topics for heap
</commit_message>
<xml_diff>
--- a/learnings/python_learnings.docx
+++ b/learnings/python_learnings.docx
@@ -162,6 +162,120 @@
     <w:p>
       <w:pPr>
         <w:pStyle w:val="ListParagraph"/>
+        <w:ind w:left="0"/>
+        <w:rPr>
+          <w:b/>
+          <w:u w:val="single"/>
+        </w:rPr>
+      </w:pPr>
+      <w:r>
+        <w:br/>
+      </w:r>
+      <w:proofErr w:type="spellStart"/>
+      <w:r>
+        <w:rPr>
+          <w:b/>
+          <w:u w:val="single"/>
+        </w:rPr>
+        <w:t>ToDo</w:t>
+      </w:r>
+      <w:proofErr w:type="spellEnd"/>
+    </w:p>
+    <w:p>
+      <w:pPr>
+        <w:pStyle w:val="ListParagraph"/>
+        <w:numPr>
+          <w:ilvl w:val="0"/>
+          <w:numId w:val="3"/>
+        </w:numPr>
+        <w:rPr>
+          <w:highlight w:val="green"/>
+        </w:rPr>
+      </w:pPr>
+      <w:r>
+        <w:rPr>
+          <w:highlight w:val="green"/>
+        </w:rPr>
+        <w:t>Find the lambda</w:t>
+      </w:r>
+      <w:r>
+        <w:rPr>
+          <w:highlight w:val="green"/>
+        </w:rPr>
+        <w:t xml:space="preserve"> functions and how they work</w:t>
+      </w:r>
+      <w:r>
+        <w:rPr>
+          <w:highlight w:val="green"/>
+        </w:rPr>
+        <w:t>.</w:t>
+      </w:r>
+    </w:p>
+    <w:p>
+      <w:pPr>
+        <w:pStyle w:val="ListParagraph"/>
+        <w:numPr>
+          <w:ilvl w:val="0"/>
+          <w:numId w:val="3"/>
+        </w:numPr>
+        <w:rPr>
+          <w:highlight w:val="green"/>
+        </w:rPr>
+      </w:pPr>
+      <w:r>
+        <w:rPr>
+          <w:highlight w:val="green"/>
+        </w:rPr>
+        <w:t>Sorts</w:t>
+      </w:r>
+    </w:p>
+    <w:p>
+      <w:pPr>
+        <w:pStyle w:val="ListParagraph"/>
+        <w:numPr>
+          <w:ilvl w:val="0"/>
+          <w:numId w:val="3"/>
+        </w:numPr>
+        <w:rPr>
+          <w:highlight w:val="green"/>
+        </w:rPr>
+      </w:pPr>
+      <w:proofErr w:type="spellStart"/>
+      <w:r>
+        <w:rPr>
+          <w:highlight w:val="green"/>
+        </w:rPr>
+        <w:t>DataStructures</w:t>
+      </w:r>
+      <w:proofErr w:type="spellEnd"/>
+      <w:r>
+        <w:rPr>
+          <w:highlight w:val="green"/>
+        </w:rPr>
+        <w:t xml:space="preserve"> like 2D array, map, tree, list, queue, heap, </w:t>
+      </w:r>
+      <w:proofErr w:type="spellStart"/>
+      <w:r>
+        <w:rPr>
+          <w:highlight w:val="green"/>
+        </w:rPr>
+        <w:t>trie</w:t>
+      </w:r>
+      <w:proofErr w:type="spellEnd"/>
+    </w:p>
+    <w:p>
+      <w:pPr>
+        <w:pStyle w:val="ListParagraph"/>
+        <w:ind w:left="360"/>
+        <w:rPr>
+          <w:b/>
+        </w:rPr>
+      </w:pPr>
+    </w:p>
+    <w:p>
+      <w:pPr>
+        <w:pStyle w:val="ListParagraph"/>
+        <w:ind w:left="0"/>
         <w:rPr>
           <w:b/>
         </w:rPr>
@@ -233,6 +347,9 @@
       <w:r>
         <w:t xml:space="preserve"> = {}</w:t>
       </w:r>
+      <w:r>
+        <w:br/>
+      </w:r>
     </w:p>
     <w:p>
       <w:pPr>
@@ -262,6 +379,9 @@
         <w:t>self.dic</w:t>
       </w:r>
       <w:proofErr w:type="spellEnd"/>
+      <w:r>
+        <w:br/>
+      </w:r>
     </w:p>
     <w:p>
       <w:pPr>
@@ -310,8 +430,9 @@
       <w:r>
         <w:t>)</w:t>
       </w:r>
-      <w:bookmarkStart w:id="0" w:name="_GoBack"/>
-      <w:bookmarkEnd w:id="0"/>
+      <w:r>
+        <w:br/>
+      </w:r>
     </w:p>
     <w:p>
       <w:pPr>
@@ -322,9 +443,15 @@
         </w:numPr>
       </w:pPr>
       <w:r>
+        <w:rPr>
+          <w:b/>
+        </w:rPr>
         <w:t>Add to dictionary:</w:t>
       </w:r>
       <w:r>
+        <w:rPr>
+          <w:b/>
+        </w:rPr>
         <w:br/>
       </w:r>
       <w:proofErr w:type="spellStart"/>
@@ -345,6 +472,26 @@
         </w:numPr>
       </w:pPr>
     </w:p>
+    <w:p/>
+    <w:p>
+      <w:pPr>
+        <w:rPr>
+          <w:b/>
+        </w:rPr>
+      </w:pPr>
+      <w:r>
+        <w:rPr>
+          <w:b/>
+        </w:rPr>
+        <w:t>Heap</w:t>
+      </w:r>
+      <w:r>
+        <w:rPr>
+          <w:b/>
+        </w:rPr>
+        <w:t>:</w:t>
+      </w:r>
+    </w:p>
     <w:p>
       <w:pPr>
         <w:pStyle w:val="ListParagraph"/>
@@ -352,6 +499,637 @@
           <w:ilvl w:val="0"/>
           <w:numId w:val="1"/>
         </w:numPr>
+      </w:pPr>
+      <w:proofErr w:type="spellStart"/>
+      <w:r>
+        <w:rPr>
+          <w:b/>
+        </w:rPr>
+        <w:t>Heapify</w:t>
+      </w:r>
+      <w:proofErr w:type="spellEnd"/>
+      <w:r>
+        <w:rPr>
+          <w:b/>
+        </w:rPr>
+        <w:t xml:space="preserve"> min and max</w:t>
+      </w:r>
+      <w:r>
+        <w:br/>
+      </w:r>
+      <w:r>
+        <w:t xml:space="preserve">import </w:t>
+      </w:r>
+      <w:proofErr w:type="spellStart"/>
+      <w:r>
+        <w:t>heapq</w:t>
+      </w:r>
+      <w:proofErr w:type="spellEnd"/>
+      <w:r>
+        <w:t xml:space="preserve"> </w:t>
+      </w:r>
+    </w:p>
+    <w:p>
+      <w:pPr>
+        <w:pStyle w:val="ListParagraph"/>
+      </w:pPr>
+    </w:p>
+    <w:p>
+      <w:pPr>
+        <w:pStyle w:val="ListParagraph"/>
+      </w:pPr>
+      <w:proofErr w:type="spellStart"/>
+      <w:r>
+        <w:t>listForTree</w:t>
+      </w:r>
+      <w:proofErr w:type="spellEnd"/>
+      <w:r>
+        <w:t xml:space="preserve"> = [1,2,3,4,5,6,7,8,9,10,11,12,13,14,15]     </w:t>
+      </w:r>
+    </w:p>
+    <w:p>
+      <w:pPr>
+        <w:pStyle w:val="ListParagraph"/>
+      </w:pPr>
+      <w:proofErr w:type="spellStart"/>
+      <w:r>
+        <w:t>heapq.heapify</w:t>
+      </w:r>
+      <w:proofErr w:type="spellEnd"/>
+      <w:r>
+        <w:t>(</w:t>
+      </w:r>
+      <w:proofErr w:type="spellStart"/>
+      <w:r>
+        <w:t>listForTree</w:t>
+      </w:r>
+      <w:proofErr w:type="spellEnd"/>
+      <w:r>
+        <w:t xml:space="preserve">)            </w:t>
+      </w:r>
+      <w:r>
+        <w:t xml:space="preserve">     </w:t>
+      </w:r>
+      <w:r>
+        <w:t xml:space="preserve"> # for a min heap </w:t>
+      </w:r>
+      <w:r>
+        <w:br/>
+      </w:r>
+      <w:proofErr w:type="spellStart"/>
+      <w:r>
+        <w:t>heapq</w:t>
+      </w:r>
+      <w:proofErr w:type="spellEnd"/>
+      <w:r>
+        <w:t>._</w:t>
+      </w:r>
+      <w:proofErr w:type="spellStart"/>
+      <w:r>
+        <w:t>heapify_max</w:t>
+      </w:r>
+      <w:proofErr w:type="spellEnd"/>
+      <w:r>
+        <w:t>(</w:t>
+      </w:r>
+      <w:proofErr w:type="spellStart"/>
+      <w:r>
+        <w:t>listForTree</w:t>
+      </w:r>
+      <w:proofErr w:type="spellEnd"/>
+      <w:r>
+        <w:t xml:space="preserve">)        # for a </w:t>
+      </w:r>
+      <w:proofErr w:type="spellStart"/>
+      <w:r>
+        <w:t>maxheap</w:t>
+      </w:r>
+      <w:proofErr w:type="spellEnd"/>
+      <w:r>
+        <w:t>!!</w:t>
+      </w:r>
+      <w:r>
+        <w:br/>
+      </w:r>
+    </w:p>
+    <w:p>
+      <w:pPr>
+        <w:pStyle w:val="ListParagraph"/>
+        <w:numPr>
+          <w:ilvl w:val="0"/>
+          <w:numId w:val="1"/>
+        </w:numPr>
+      </w:pPr>
+      <w:r>
+        <w:rPr>
+          <w:b/>
+        </w:rPr>
+        <w:t xml:space="preserve">Pop </w:t>
+      </w:r>
+      <w:r>
+        <w:rPr>
+          <w:b/>
+        </w:rPr>
+        <w:t xml:space="preserve">Min </w:t>
+      </w:r>
+      <w:proofErr w:type="spellStart"/>
+      <w:r>
+        <w:rPr>
+          <w:b/>
+        </w:rPr>
+        <w:t>vs</w:t>
+      </w:r>
+      <w:proofErr w:type="spellEnd"/>
+      <w:r>
+        <w:rPr>
+          <w:b/>
+        </w:rPr>
+        <w:t xml:space="preserve"> Max:</w:t>
+      </w:r>
+      <w:r>
+        <w:rPr>
+          <w:b/>
+        </w:rPr>
+        <w:br/>
+      </w:r>
+      <w:proofErr w:type="spellStart"/>
+      <w:r>
+        <w:t>heapq.heappop</w:t>
+      </w:r>
+      <w:proofErr w:type="spellEnd"/>
+      <w:r>
+        <w:t>(</w:t>
+      </w:r>
+      <w:proofErr w:type="spellStart"/>
+      <w:r>
+        <w:t>minheap</w:t>
+      </w:r>
+      <w:proofErr w:type="spellEnd"/>
+      <w:r>
+        <w:t xml:space="preserve">)      </w:t>
+      </w:r>
+      <w:r>
+        <w:t xml:space="preserve">       </w:t>
+      </w:r>
+      <w:r>
+        <w:t xml:space="preserve">   </w:t>
+      </w:r>
+      <w:r>
+        <w:t xml:space="preserve"># pop from </w:t>
+      </w:r>
+      <w:proofErr w:type="spellStart"/>
+      <w:r>
+        <w:t>minheap</w:t>
+      </w:r>
+      <w:proofErr w:type="spellEnd"/>
+      <w:r>
+        <w:t xml:space="preserve"> </w:t>
+      </w:r>
+    </w:p>
+    <w:p>
+      <w:pPr>
+        <w:pStyle w:val="ListParagraph"/>
+      </w:pPr>
+      <w:proofErr w:type="spellStart"/>
+      <w:r>
+        <w:t>heapq</w:t>
+      </w:r>
+      <w:proofErr w:type="spellEnd"/>
+      <w:r>
+        <w:t>._</w:t>
+      </w:r>
+      <w:proofErr w:type="spellStart"/>
+      <w:r>
+        <w:t>heappop_max</w:t>
+      </w:r>
+      <w:proofErr w:type="spellEnd"/>
+      <w:r>
+        <w:t>(</w:t>
+      </w:r>
+      <w:proofErr w:type="spellStart"/>
+      <w:r>
+        <w:t>maxheap</w:t>
+      </w:r>
+      <w:proofErr w:type="spellEnd"/>
+      <w:r>
+        <w:t>)</w:t>
+      </w:r>
+      <w:r>
+        <w:t xml:space="preserve">  </w:t>
+      </w:r>
+      <w:r>
+        <w:t xml:space="preserve"> </w:t>
+      </w:r>
+      <w:r>
+        <w:t xml:space="preserve">  </w:t>
+      </w:r>
+      <w:r>
+        <w:t xml:space="preserve"># pop from </w:t>
+      </w:r>
+      <w:proofErr w:type="spellStart"/>
+      <w:r>
+        <w:t>maxheap</w:t>
+      </w:r>
+      <w:proofErr w:type="spellEnd"/>
+      <w:r>
+        <w:br/>
+      </w:r>
+    </w:p>
+    <w:p>
+      <w:pPr>
+        <w:pStyle w:val="ListParagraph"/>
+        <w:numPr>
+          <w:ilvl w:val="0"/>
+          <w:numId w:val="1"/>
+        </w:numPr>
+        <w:rPr>
+          <w:b/>
+        </w:rPr>
+      </w:pPr>
+      <w:proofErr w:type="spellStart"/>
+      <w:r>
+        <w:rPr>
+          <w:b/>
+        </w:rPr>
+        <w:t>heapq.heappush</w:t>
+      </w:r>
+      <w:proofErr w:type="spellEnd"/>
+      <w:r>
+        <w:rPr>
+          <w:b/>
+        </w:rPr>
+        <w:t>(closest, (-</w:t>
+      </w:r>
+      <w:proofErr w:type="spellStart"/>
+      <w:r>
+        <w:rPr>
+          <w:b/>
+        </w:rPr>
+        <w:t>dist</w:t>
+      </w:r>
+      <w:proofErr w:type="spellEnd"/>
+      <w:r>
+        <w:rPr>
+          <w:b/>
+        </w:rPr>
+        <w:t>, point[0], point[1]))</w:t>
+      </w:r>
+      <w:r>
+        <w:rPr>
+          <w:b/>
+        </w:rPr>
+        <w:br/>
+      </w:r>
+    </w:p>
+    <w:p>
+      <w:pPr>
+        <w:pStyle w:val="ListParagraph"/>
+        <w:numPr>
+          <w:ilvl w:val="0"/>
+          <w:numId w:val="1"/>
+        </w:numPr>
+        <w:rPr>
+          <w:b/>
+        </w:rPr>
+      </w:pPr>
+      <w:bookmarkStart w:id="0" w:name="_GoBack"/>
+      <w:bookmarkEnd w:id="0"/>
+      <w:r>
+        <w:rPr>
+          <w:b/>
+        </w:rPr>
+        <w:lastRenderedPageBreak/>
+        <w:br/>
+      </w:r>
+    </w:p>
+    <w:p>
+      <w:pPr>
+        <w:rPr>
+          <w:b/>
+        </w:rPr>
+      </w:pPr>
+    </w:p>
+    <w:tbl>
+      <w:tblPr>
+        <w:tblStyle w:val="TableGrid"/>
+        <w:tblW w:w="0" w:type="auto"/>
+        <w:tblLook w:val="04A0" w:firstRow="1" w:lastRow="0" w:firstColumn="1" w:lastColumn="0" w:noHBand="0" w:noVBand="1"/>
+      </w:tblPr>
+      <w:tblGrid>
+        <w:gridCol w:w="3672"/>
+        <w:gridCol w:w="3672"/>
+        <w:gridCol w:w="3672"/>
+      </w:tblGrid>
+      <w:tr>
+        <w:tc>
+          <w:tcPr>
+            <w:tcW w:w="3672" w:type="dxa"/>
+          </w:tcPr>
+          <w:p>
+            <w:pPr>
+              <w:rPr>
+                <w:b/>
+              </w:rPr>
+            </w:pPr>
+          </w:p>
+        </w:tc>
+        <w:tc>
+          <w:tcPr>
+            <w:tcW w:w="3672" w:type="dxa"/>
+          </w:tcPr>
+          <w:p>
+            <w:pPr>
+              <w:rPr>
+                <w:b/>
+              </w:rPr>
+            </w:pPr>
+          </w:p>
+        </w:tc>
+        <w:tc>
+          <w:tcPr>
+            <w:tcW w:w="3672" w:type="dxa"/>
+          </w:tcPr>
+          <w:p>
+            <w:pPr>
+              <w:rPr>
+                <w:b/>
+              </w:rPr>
+            </w:pPr>
+          </w:p>
+        </w:tc>
+      </w:tr>
+      <w:tr>
+        <w:tc>
+          <w:tcPr>
+            <w:tcW w:w="3672" w:type="dxa"/>
+          </w:tcPr>
+          <w:p>
+            <w:pPr>
+              <w:rPr>
+                <w:b/>
+              </w:rPr>
+            </w:pPr>
+          </w:p>
+        </w:tc>
+        <w:tc>
+          <w:tcPr>
+            <w:tcW w:w="3672" w:type="dxa"/>
+          </w:tcPr>
+          <w:p>
+            <w:pPr>
+              <w:rPr>
+                <w:b/>
+              </w:rPr>
+            </w:pPr>
+          </w:p>
+        </w:tc>
+        <w:tc>
+          <w:tcPr>
+            <w:tcW w:w="3672" w:type="dxa"/>
+          </w:tcPr>
+          <w:p>
+            <w:pPr>
+              <w:rPr>
+                <w:b/>
+              </w:rPr>
+            </w:pPr>
+          </w:p>
+        </w:tc>
+      </w:tr>
+      <w:tr>
+        <w:tc>
+          <w:tcPr>
+            <w:tcW w:w="3672" w:type="dxa"/>
+          </w:tcPr>
+          <w:p>
+            <w:pPr>
+              <w:rPr>
+                <w:b/>
+              </w:rPr>
+            </w:pPr>
+          </w:p>
+        </w:tc>
+        <w:tc>
+          <w:tcPr>
+            <w:tcW w:w="3672" w:type="dxa"/>
+          </w:tcPr>
+          <w:p>
+            <w:pPr>
+              <w:rPr>
+                <w:b/>
+              </w:rPr>
+            </w:pPr>
+          </w:p>
+        </w:tc>
+        <w:tc>
+          <w:tcPr>
+            <w:tcW w:w="3672" w:type="dxa"/>
+          </w:tcPr>
+          <w:p>
+            <w:pPr>
+              <w:rPr>
+                <w:b/>
+              </w:rPr>
+            </w:pPr>
+          </w:p>
+        </w:tc>
+      </w:tr>
+      <w:tr>
+        <w:tc>
+          <w:tcPr>
+            <w:tcW w:w="3672" w:type="dxa"/>
+          </w:tcPr>
+          <w:p>
+            <w:pPr>
+              <w:rPr>
+                <w:b/>
+              </w:rPr>
+            </w:pPr>
+          </w:p>
+        </w:tc>
+        <w:tc>
+          <w:tcPr>
+            <w:tcW w:w="3672" w:type="dxa"/>
+          </w:tcPr>
+          <w:p>
+            <w:pPr>
+              <w:rPr>
+                <w:b/>
+              </w:rPr>
+            </w:pPr>
+          </w:p>
+        </w:tc>
+        <w:tc>
+          <w:tcPr>
+            <w:tcW w:w="3672" w:type="dxa"/>
+          </w:tcPr>
+          <w:p>
+            <w:pPr>
+              <w:rPr>
+                <w:b/>
+              </w:rPr>
+            </w:pPr>
+          </w:p>
+        </w:tc>
+      </w:tr>
+      <w:tr>
+        <w:tc>
+          <w:tcPr>
+            <w:tcW w:w="3672" w:type="dxa"/>
+          </w:tcPr>
+          <w:p>
+            <w:pPr>
+              <w:rPr>
+                <w:b/>
+              </w:rPr>
+            </w:pPr>
+          </w:p>
+        </w:tc>
+        <w:tc>
+          <w:tcPr>
+            <w:tcW w:w="3672" w:type="dxa"/>
+          </w:tcPr>
+          <w:p>
+            <w:pPr>
+              <w:rPr>
+                <w:b/>
+              </w:rPr>
+            </w:pPr>
+          </w:p>
+        </w:tc>
+        <w:tc>
+          <w:tcPr>
+            <w:tcW w:w="3672" w:type="dxa"/>
+          </w:tcPr>
+          <w:p>
+            <w:pPr>
+              <w:rPr>
+                <w:b/>
+              </w:rPr>
+            </w:pPr>
+          </w:p>
+        </w:tc>
+      </w:tr>
+      <w:tr>
+        <w:tc>
+          <w:tcPr>
+            <w:tcW w:w="3672" w:type="dxa"/>
+          </w:tcPr>
+          <w:p>
+            <w:pPr>
+              <w:rPr>
+                <w:b/>
+              </w:rPr>
+            </w:pPr>
+          </w:p>
+        </w:tc>
+        <w:tc>
+          <w:tcPr>
+            <w:tcW w:w="3672" w:type="dxa"/>
+          </w:tcPr>
+          <w:p>
+            <w:pPr>
+              <w:rPr>
+                <w:b/>
+              </w:rPr>
+            </w:pPr>
+          </w:p>
+        </w:tc>
+        <w:tc>
+          <w:tcPr>
+            <w:tcW w:w="3672" w:type="dxa"/>
+          </w:tcPr>
+          <w:p>
+            <w:pPr>
+              <w:rPr>
+                <w:b/>
+              </w:rPr>
+            </w:pPr>
+          </w:p>
+        </w:tc>
+      </w:tr>
+      <w:tr>
+        <w:tc>
+          <w:tcPr>
+            <w:tcW w:w="3672" w:type="dxa"/>
+          </w:tcPr>
+          <w:p>
+            <w:pPr>
+              <w:rPr>
+                <w:b/>
+              </w:rPr>
+            </w:pPr>
+          </w:p>
+        </w:tc>
+        <w:tc>
+          <w:tcPr>
+            <w:tcW w:w="3672" w:type="dxa"/>
+          </w:tcPr>
+          <w:p>
+            <w:pPr>
+              <w:rPr>
+                <w:b/>
+              </w:rPr>
+            </w:pPr>
+          </w:p>
+        </w:tc>
+        <w:tc>
+          <w:tcPr>
+            <w:tcW w:w="3672" w:type="dxa"/>
+          </w:tcPr>
+          <w:p>
+            <w:pPr>
+              <w:rPr>
+                <w:b/>
+              </w:rPr>
+            </w:pPr>
+          </w:p>
+        </w:tc>
+      </w:tr>
+      <w:tr>
+        <w:tc>
+          <w:tcPr>
+            <w:tcW w:w="3672" w:type="dxa"/>
+          </w:tcPr>
+          <w:p>
+            <w:pPr>
+              <w:rPr>
+                <w:b/>
+              </w:rPr>
+            </w:pPr>
+          </w:p>
+        </w:tc>
+        <w:tc>
+          <w:tcPr>
+            <w:tcW w:w="3672" w:type="dxa"/>
+          </w:tcPr>
+          <w:p>
+            <w:pPr>
+              <w:rPr>
+                <w:b/>
+              </w:rPr>
+            </w:pPr>
+          </w:p>
+        </w:tc>
+        <w:tc>
+          <w:tcPr>
+            <w:tcW w:w="3672" w:type="dxa"/>
+          </w:tcPr>
+          <w:p>
+            <w:pPr>
+              <w:rPr>
+                <w:b/>
+              </w:rPr>
+            </w:pPr>
+          </w:p>
+        </w:tc>
+      </w:tr>
+    </w:tbl>
+    <w:p>
+      <w:pPr>
+        <w:rPr>
+          <w:b/>
+        </w:rPr>
       </w:pPr>
     </w:p>
     <w:sectPr>
@@ -934,6 +1712,29 @@
       <w:szCs w:val="20"/>
     </w:rPr>
   </w:style>
+  <w:style w:type="table" w:styleId="TableGrid">
+    <w:name w:val="Table Grid"/>
+    <w:basedOn w:val="TableNormal"/>
+    <w:uiPriority w:val="59"/>
+    <w:rsid w:val="003E5182"/>
+    <w:tblPr>
+      <w:tblInd w:w="0" w:type="dxa"/>
+      <w:tblBorders>
+        <w:top w:val="single" w:sz="4" w:space="0" w:color="auto"/>
+        <w:left w:val="single" w:sz="4" w:space="0" w:color="auto"/>
+        <w:bottom w:val="single" w:sz="4" w:space="0" w:color="auto"/>
+        <w:right w:val="single" w:sz="4" w:space="0" w:color="auto"/>
+        <w:insideH w:val="single" w:sz="4" w:space="0" w:color="auto"/>
+        <w:insideV w:val="single" w:sz="4" w:space="0" w:color="auto"/>
+      </w:tblBorders>
+      <w:tblCellMar>
+        <w:top w:w="0" w:type="dxa"/>
+        <w:left w:w="108" w:type="dxa"/>
+        <w:bottom w:w="0" w:type="dxa"/>
+        <w:right w:w="108" w:type="dxa"/>
+      </w:tblCellMar>
+    </w:tblPr>
+  </w:style>
 </w:styles>
 </file>
 
@@ -1156,6 +1957,29 @@
       <w:sz w:val="20"/>
       <w:szCs w:val="20"/>
     </w:rPr>
+  </w:style>
+  <w:style w:type="table" w:styleId="TableGrid">
+    <w:name w:val="Table Grid"/>
+    <w:basedOn w:val="TableNormal"/>
+    <w:uiPriority w:val="59"/>
+    <w:rsid w:val="003E5182"/>
+    <w:tblPr>
+      <w:tblInd w:w="0" w:type="dxa"/>
+      <w:tblBorders>
+        <w:top w:val="single" w:sz="4" w:space="0" w:color="auto"/>
+        <w:left w:val="single" w:sz="4" w:space="0" w:color="auto"/>
+        <w:bottom w:val="single" w:sz="4" w:space="0" w:color="auto"/>
+        <w:right w:val="single" w:sz="4" w:space="0" w:color="auto"/>
+        <w:insideH w:val="single" w:sz="4" w:space="0" w:color="auto"/>
+        <w:insideV w:val="single" w:sz="4" w:space="0" w:color="auto"/>
+      </w:tblBorders>
+      <w:tblCellMar>
+        <w:top w:w="0" w:type="dxa"/>
+        <w:left w:w="108" w:type="dxa"/>
+        <w:bottom w:w="0" w:type="dxa"/>
+        <w:right w:w="108" w:type="dxa"/>
+      </w:tblCellMar>
+    </w:tblPr>
   </w:style>
 </w:styles>
 </file>

</xml_diff>